<commit_message>
Added the navigation bar and modified it to match the template.
</commit_message>
<xml_diff>
--- a/log_toy_trans-template.docx
+++ b/log_toy_trans-template.docx
@@ -2,126 +2,6 @@
 <file path=word/document.xml><?xml version="1.0" encoding="utf-8"?>
 <w:document xmlns:wpc="http://schemas.microsoft.com/office/word/2010/wordprocessingCanvas" xmlns:cx="http://schemas.microsoft.com/office/drawing/2014/chartex" xmlns:cx1="http://schemas.microsoft.com/office/drawing/2015/9/8/chartex" xmlns:cx2="http://schemas.microsoft.com/office/drawing/2015/10/21/chartex" xmlns:cx3="http://schemas.microsoft.com/office/drawing/2016/5/9/chartex" xmlns:cx4="http://schemas.microsoft.com/office/drawing/2016/5/10/chartex" xmlns:cx5="http://schemas.microsoft.com/office/drawing/2016/5/11/chartex" xmlns:cx6="http://schemas.microsoft.com/office/drawing/2016/5/12/chartex" xmlns:cx7="http://schemas.microsoft.com/office/drawing/2016/5/13/chartex" xmlns:cx8="http://schemas.microsoft.com/office/drawing/2016/5/14/chartex" xmlns:mc="http://schemas.openxmlformats.org/markup-compatibility/2006" xmlns:aink="http://schemas.microsoft.com/office/drawing/2016/ink" xmlns:am3d="http://schemas.microsoft.com/office/drawing/2017/model3d" xmlns:o="urn:schemas-microsoft-com:office:office" xmlns:r="http://schemas.openxmlformats.org/officeDocument/2006/relationships" xmlns:m="http://schemas.openxmlformats.org/officeDocument/2006/math" xmlns:v="urn:schemas-microsoft-com:vml" xmlns:wp14="http://schemas.microsoft.com/office/word/2010/wordprocessingDrawing" xmlns:wp="http://schemas.openxmlformats.org/drawingml/2006/wordprocessingDrawing" xmlns:w10="urn:schemas-microsoft-com:office:word" xmlns:w="http://schemas.openxmlformats.org/wordprocessingml/2006/main" xmlns:w14="http://schemas.microsoft.com/office/word/2010/wordml" xmlns:w15="http://schemas.microsoft.com/office/word/2012/wordml" xmlns:w16cid="http://schemas.microsoft.com/office/word/2016/wordml/cid" xmlns:w16se="http://schemas.microsoft.com/office/word/2015/wordml/symex" xmlns:wpg="http://schemas.microsoft.com/office/word/2010/wordprocessingGroup" xmlns:wpi="http://schemas.microsoft.com/office/word/2010/wordprocessingInk" xmlns:wne="http://schemas.microsoft.com/office/word/2006/wordml" xmlns:wps="http://schemas.microsoft.com/office/word/2010/wordprocessingShape" mc:Ignorable="w14 w15 w16se w16cid wp14">
   <w:body>
-    <w:p>
-      <w:pPr>
-        <w:pStyle w:val="NoSpacing"/>
-      </w:pPr>
-      <w:r>
-        <w:rPr>
-          <w:b/>
-        </w:rPr>
-        <w:t>Local</w:t>
-      </w:r>
-      <w:r>
-        <w:t xml:space="preserve">: </w:t>
-      </w:r>
-      <w:r>
-        <w:t>C:\dev\toy_trans-template</w:t>
-      </w:r>
-    </w:p>
-    <w:p>
-      <w:pPr>
-        <w:pStyle w:val="NoSpacing"/>
-        <w:ind w:firstLine="720"/>
-      </w:pPr>
-      <w:r>
-        <w:rPr>
-          <w:b/>
-        </w:rPr>
-        <w:t>Repo</w:t>
-      </w:r>
-      <w:r>
-        <w:t xml:space="preserve">: </w:t>
-      </w:r>
-      <w:proofErr w:type="spellStart"/>
-      <w:r>
-        <w:t>toy_trans</w:t>
-      </w:r>
-      <w:proofErr w:type="spellEnd"/>
-      <w:r>
-        <w:t>-template</w:t>
-      </w:r>
-    </w:p>
-    <w:p>
-      <w:pPr>
-        <w:pStyle w:val="NoSpacing"/>
-        <w:ind w:firstLine="720"/>
-      </w:pPr>
-      <w:r>
-        <w:tab/>
-      </w:r>
-      <w:r>
-        <w:rPr>
-          <w:b/>
-        </w:rPr>
-        <w:t>Branch</w:t>
-      </w:r>
-      <w:r>
-        <w:t>:</w:t>
-      </w:r>
-      <w:r>
-        <w:tab/>
-        <w:t>Master</w:t>
-      </w:r>
-    </w:p>
-    <w:p>
-      <w:pPr>
-        <w:pStyle w:val="NoSpacing"/>
-        <w:ind w:left="1440" w:firstLine="720"/>
-      </w:pPr>
-      <w:r>
-        <w:rPr>
-          <w:b/>
-        </w:rPr>
-        <w:t>Commit</w:t>
-      </w:r>
-      <w:r>
-        <w:t>:</w:t>
-      </w:r>
-      <w:r>
-        <w:t xml:space="preserve"> </w:t>
-      </w:r>
-      <w:bookmarkStart w:id="0" w:name="_GoBack"/>
-      <w:r>
-        <w:t xml:space="preserve">The heading is perfectly </w:t>
-      </w:r>
-      <w:proofErr w:type="spellStart"/>
-      <w:r>
-        <w:t>overlayed</w:t>
-      </w:r>
-      <w:proofErr w:type="spellEnd"/>
-      <w:r>
-        <w:t xml:space="preserve"> on top of the original heading. New heading is green with opacity 0.5 and old heading is red from the original </w:t>
-      </w:r>
-      <w:proofErr w:type="spellStart"/>
-      <w:r>
-        <w:t>Javascript</w:t>
-      </w:r>
-      <w:proofErr w:type="spellEnd"/>
-      <w:r>
-        <w:t xml:space="preserve"> image.</w:t>
-      </w:r>
-      <w:bookmarkEnd w:id="0"/>
-    </w:p>
-    <w:p>
-      <w:pPr>
-        <w:pStyle w:val="NoSpacing"/>
-        <w:ind w:left="2160" w:firstLine="720"/>
-      </w:pPr>
-      <w:r>
-        <w:rPr>
-          <w:b/>
-        </w:rPr>
-        <w:t>TODO</w:t>
-      </w:r>
-      <w:r>
-        <w:t xml:space="preserve">: </w:t>
-      </w:r>
-      <w:r>
-        <w:t>...</w:t>
-      </w:r>
-    </w:p>
-    <w:p/>
     <w:p>
       <w:r>
         <w:rPr>
@@ -164,6 +44,429 @@
         </w:drawing>
       </w:r>
     </w:p>
+    <w:p>
+      <w:pPr>
+        <w:pStyle w:val="NoSpacing"/>
+      </w:pPr>
+      <w:r>
+        <w:rPr>
+          <w:b/>
+        </w:rPr>
+        <w:t>Local</w:t>
+      </w:r>
+      <w:r>
+        <w:t xml:space="preserve">: </w:t>
+      </w:r>
+      <w:r>
+        <w:t>C:\dev\toy_trans-template</w:t>
+      </w:r>
+    </w:p>
+    <w:p>
+      <w:pPr>
+        <w:pStyle w:val="NoSpacing"/>
+        <w:ind w:firstLine="720"/>
+      </w:pPr>
+      <w:r>
+        <w:rPr>
+          <w:b/>
+        </w:rPr>
+        <w:t>Repo</w:t>
+      </w:r>
+      <w:r>
+        <w:t xml:space="preserve">: </w:t>
+      </w:r>
+      <w:proofErr w:type="spellStart"/>
+      <w:r>
+        <w:t>toy_trans</w:t>
+      </w:r>
+      <w:proofErr w:type="spellEnd"/>
+      <w:r>
+        <w:t>-template</w:t>
+      </w:r>
+    </w:p>
+    <w:p>
+      <w:pPr>
+        <w:pStyle w:val="NoSpacing"/>
+        <w:ind w:firstLine="720"/>
+      </w:pPr>
+      <w:r>
+        <w:tab/>
+      </w:r>
+      <w:r>
+        <w:rPr>
+          <w:b/>
+        </w:rPr>
+        <w:t>Branch</w:t>
+      </w:r>
+      <w:r>
+        <w:t>:</w:t>
+      </w:r>
+      <w:r>
+        <w:tab/>
+        <w:t>Master</w:t>
+      </w:r>
+    </w:p>
+    <w:p>
+      <w:pPr>
+        <w:pStyle w:val="NoSpacing"/>
+        <w:ind w:left="1440" w:firstLine="720"/>
+      </w:pPr>
+      <w:r>
+        <w:rPr>
+          <w:b/>
+        </w:rPr>
+        <w:t>Commit</w:t>
+      </w:r>
+      <w:r>
+        <w:t xml:space="preserve">: The heading is perfectly </w:t>
+      </w:r>
+      <w:proofErr w:type="spellStart"/>
+      <w:r>
+        <w:t>overlayed</w:t>
+      </w:r>
+      <w:proofErr w:type="spellEnd"/>
+      <w:r>
+        <w:t xml:space="preserve"> on top of the original heading. New heading is green with opacity 0.5 and old heading is red from the original </w:t>
+      </w:r>
+      <w:proofErr w:type="spellStart"/>
+      <w:r>
+        <w:t>Javascript</w:t>
+      </w:r>
+      <w:proofErr w:type="spellEnd"/>
+      <w:r>
+        <w:t xml:space="preserve"> image.</w:t>
+      </w:r>
+    </w:p>
+    <w:p>
+      <w:pPr>
+        <w:pStyle w:val="NoSpacing"/>
+        <w:ind w:left="2160" w:firstLine="720"/>
+      </w:pPr>
+      <w:r>
+        <w:rPr>
+          <w:b/>
+        </w:rPr>
+        <w:t>TODO</w:t>
+      </w:r>
+      <w:r>
+        <w:t>: ...</w:t>
+      </w:r>
+    </w:p>
+    <w:p>
+      <w:r>
+        <w:br w:type="page"/>
+      </w:r>
+    </w:p>
+    <w:p>
+      <w:r>
+        <w:rPr>
+          <w:noProof/>
+        </w:rPr>
+        <w:lastRenderedPageBreak/>
+        <w:drawing>
+          <wp:inline distT="0" distB="0" distL="0" distR="0">
+            <wp:extent cx="5943600" cy="3701415"/>
+            <wp:effectExtent l="0" t="0" r="0" b="0"/>
+            <wp:docPr id="2" name="Picture 2"/>
+            <wp:cNvGraphicFramePr>
+              <a:graphicFrameLocks xmlns:a="http://schemas.openxmlformats.org/drawingml/2006/main" noChangeAspect="1"/>
+            </wp:cNvGraphicFramePr>
+            <a:graphic xmlns:a="http://schemas.openxmlformats.org/drawingml/2006/main">
+              <a:graphicData uri="http://schemas.openxmlformats.org/drawingml/2006/picture">
+                <pic:pic xmlns:pic="http://schemas.openxmlformats.org/drawingml/2006/picture">
+                  <pic:nvPicPr>
+                    <pic:cNvPr id="0" name="Picture 1"/>
+                    <pic:cNvPicPr>
+                      <a:picLocks noChangeAspect="1" noChangeArrowheads="1"/>
+                    </pic:cNvPicPr>
+                  </pic:nvPicPr>
+                  <pic:blipFill>
+                    <a:blip r:embed="rId5">
+                      <a:extLst>
+                        <a:ext uri="{28A0092B-C50C-407E-A947-70E740481C1C}">
+                          <a14:useLocalDpi xmlns:a14="http://schemas.microsoft.com/office/drawing/2010/main" val="0"/>
+                        </a:ext>
+                      </a:extLst>
+                    </a:blip>
+                    <a:srcRect/>
+                    <a:stretch>
+                      <a:fillRect/>
+                    </a:stretch>
+                  </pic:blipFill>
+                  <pic:spPr bwMode="auto">
+                    <a:xfrm>
+                      <a:off x="0" y="0"/>
+                      <a:ext cx="5943600" cy="3701415"/>
+                    </a:xfrm>
+                    <a:prstGeom prst="rect">
+                      <a:avLst/>
+                    </a:prstGeom>
+                    <a:noFill/>
+                    <a:ln>
+                      <a:noFill/>
+                    </a:ln>
+                  </pic:spPr>
+                </pic:pic>
+              </a:graphicData>
+            </a:graphic>
+          </wp:inline>
+        </w:drawing>
+      </w:r>
+    </w:p>
+    <w:p>
+      <w:pPr>
+        <w:pStyle w:val="NoSpacing"/>
+      </w:pPr>
+      <w:r>
+        <w:rPr>
+          <w:b/>
+        </w:rPr>
+        <w:t>Local</w:t>
+      </w:r>
+      <w:r>
+        <w:t xml:space="preserve">: </w:t>
+      </w:r>
+      <w:r>
+        <w:t>C:\dev\toy_trans-template</w:t>
+      </w:r>
+    </w:p>
+    <w:p>
+      <w:pPr>
+        <w:pStyle w:val="NoSpacing"/>
+        <w:ind w:firstLine="720"/>
+      </w:pPr>
+      <w:r>
+        <w:rPr>
+          <w:b/>
+        </w:rPr>
+        <w:t>Repo</w:t>
+      </w:r>
+      <w:r>
+        <w:t xml:space="preserve">: </w:t>
+      </w:r>
+      <w:proofErr w:type="spellStart"/>
+      <w:r>
+        <w:t>toy_trans</w:t>
+      </w:r>
+      <w:proofErr w:type="spellEnd"/>
+      <w:r>
+        <w:t>-template</w:t>
+      </w:r>
+    </w:p>
+    <w:p>
+      <w:pPr>
+        <w:pStyle w:val="NoSpacing"/>
+        <w:ind w:firstLine="720"/>
+      </w:pPr>
+      <w:r>
+        <w:tab/>
+      </w:r>
+      <w:r>
+        <w:rPr>
+          <w:b/>
+        </w:rPr>
+        <w:t>Branch</w:t>
+      </w:r>
+      <w:r>
+        <w:t>:</w:t>
+      </w:r>
+      <w:r>
+        <w:tab/>
+        <w:t>Master</w:t>
+      </w:r>
+    </w:p>
+    <w:p>
+      <w:pPr>
+        <w:pStyle w:val="NoSpacing"/>
+        <w:ind w:left="1440" w:firstLine="720"/>
+      </w:pPr>
+      <w:r>
+        <w:rPr>
+          <w:b/>
+        </w:rPr>
+        <w:t>Commit</w:t>
+      </w:r>
+      <w:r>
+        <w:t>: Changed heading title to match template.</w:t>
+      </w:r>
+    </w:p>
+    <w:p>
+      <w:pPr>
+        <w:pStyle w:val="NoSpacing"/>
+        <w:ind w:left="2160" w:firstLine="720"/>
+      </w:pPr>
+      <w:r>
+        <w:rPr>
+          <w:b/>
+        </w:rPr>
+        <w:t>TODO</w:t>
+      </w:r>
+      <w:r>
+        <w:t>: ...</w:t>
+      </w:r>
+    </w:p>
+    <w:p>
+      <w:r>
+        <w:br w:type="page"/>
+      </w:r>
+    </w:p>
+    <w:p>
+      <w:r>
+        <w:rPr>
+          <w:noProof/>
+        </w:rPr>
+        <w:lastRenderedPageBreak/>
+        <w:drawing>
+          <wp:inline distT="0" distB="0" distL="0" distR="0">
+            <wp:extent cx="5936615" cy="3747770"/>
+            <wp:effectExtent l="0" t="0" r="6985" b="5080"/>
+            <wp:docPr id="3" name="Picture 3"/>
+            <wp:cNvGraphicFramePr>
+              <a:graphicFrameLocks xmlns:a="http://schemas.openxmlformats.org/drawingml/2006/main" noChangeAspect="1"/>
+            </wp:cNvGraphicFramePr>
+            <a:graphic xmlns:a="http://schemas.openxmlformats.org/drawingml/2006/main">
+              <a:graphicData uri="http://schemas.openxmlformats.org/drawingml/2006/picture">
+                <pic:pic xmlns:pic="http://schemas.openxmlformats.org/drawingml/2006/picture">
+                  <pic:nvPicPr>
+                    <pic:cNvPr id="0" name="Picture 2"/>
+                    <pic:cNvPicPr>
+                      <a:picLocks noChangeAspect="1" noChangeArrowheads="1"/>
+                    </pic:cNvPicPr>
+                  </pic:nvPicPr>
+                  <pic:blipFill>
+                    <a:blip r:embed="rId6">
+                      <a:extLst>
+                        <a:ext uri="{28A0092B-C50C-407E-A947-70E740481C1C}">
+                          <a14:useLocalDpi xmlns:a14="http://schemas.microsoft.com/office/drawing/2010/main" val="0"/>
+                        </a:ext>
+                      </a:extLst>
+                    </a:blip>
+                    <a:srcRect/>
+                    <a:stretch>
+                      <a:fillRect/>
+                    </a:stretch>
+                  </pic:blipFill>
+                  <pic:spPr bwMode="auto">
+                    <a:xfrm>
+                      <a:off x="0" y="0"/>
+                      <a:ext cx="5936615" cy="3747770"/>
+                    </a:xfrm>
+                    <a:prstGeom prst="rect">
+                      <a:avLst/>
+                    </a:prstGeom>
+                    <a:noFill/>
+                    <a:ln>
+                      <a:noFill/>
+                    </a:ln>
+                  </pic:spPr>
+                </pic:pic>
+              </a:graphicData>
+            </a:graphic>
+          </wp:inline>
+        </w:drawing>
+      </w:r>
+    </w:p>
+    <w:p>
+      <w:pPr>
+        <w:pStyle w:val="NoSpacing"/>
+      </w:pPr>
+      <w:r>
+        <w:rPr>
+          <w:b/>
+        </w:rPr>
+        <w:t>Local</w:t>
+      </w:r>
+      <w:r>
+        <w:t xml:space="preserve">: </w:t>
+      </w:r>
+      <w:r>
+        <w:t>C:\dev\toy_trans-template</w:t>
+      </w:r>
+    </w:p>
+    <w:p>
+      <w:pPr>
+        <w:pStyle w:val="NoSpacing"/>
+        <w:ind w:firstLine="720"/>
+      </w:pPr>
+      <w:r>
+        <w:rPr>
+          <w:b/>
+        </w:rPr>
+        <w:t>Repo</w:t>
+      </w:r>
+      <w:r>
+        <w:t xml:space="preserve">: </w:t>
+      </w:r>
+      <w:proofErr w:type="spellStart"/>
+      <w:r>
+        <w:t>toy_trans</w:t>
+      </w:r>
+      <w:proofErr w:type="spellEnd"/>
+      <w:r>
+        <w:t>-template</w:t>
+      </w:r>
+    </w:p>
+    <w:p>
+      <w:pPr>
+        <w:pStyle w:val="NoSpacing"/>
+        <w:ind w:firstLine="720"/>
+      </w:pPr>
+      <w:r>
+        <w:tab/>
+      </w:r>
+      <w:r>
+        <w:rPr>
+          <w:b/>
+        </w:rPr>
+        <w:t>Branch</w:t>
+      </w:r>
+      <w:r>
+        <w:t>:</w:t>
+      </w:r>
+      <w:r>
+        <w:tab/>
+        <w:t>Master</w:t>
+      </w:r>
+    </w:p>
+    <w:p>
+      <w:pPr>
+        <w:pStyle w:val="NoSpacing"/>
+        <w:ind w:left="1440" w:firstLine="720"/>
+      </w:pPr>
+      <w:r>
+        <w:rPr>
+          <w:b/>
+        </w:rPr>
+        <w:t>Commit</w:t>
+      </w:r>
+      <w:r>
+        <w:t xml:space="preserve">: </w:t>
+      </w:r>
+      <w:bookmarkStart w:id="0" w:name="_GoBack"/>
+      <w:r>
+        <w:t>Added the navigation bar and modified it to match the template.</w:t>
+      </w:r>
+    </w:p>
+    <w:bookmarkEnd w:id="0"/>
+    <w:p>
+      <w:pPr>
+        <w:pStyle w:val="NoSpacing"/>
+        <w:ind w:left="2160" w:firstLine="720"/>
+      </w:pPr>
+      <w:r>
+        <w:rPr>
+          <w:b/>
+        </w:rPr>
+        <w:t>TODO</w:t>
+      </w:r>
+      <w:r>
+        <w:t xml:space="preserve">: </w:t>
+      </w:r>
+      <w:r>
+        <w:t>Delete the current CSS-A2 repo and then rename this one</w:t>
+      </w:r>
+    </w:p>
+    <w:p/>
     <w:sectPr>
       <w:pgSz w:w="12240" w:h="15840"/>
       <w:pgMar w:top="1440" w:right="1440" w:bottom="1440" w:left="1440" w:header="720" w:footer="720" w:gutter="0"/>

</xml_diff>

<commit_message>
Added the main box and modified it to match the template.
</commit_message>
<xml_diff>
--- a/log_toy_trans-template.docx
+++ b/log_toy_trans-template.docx
@@ -442,12 +442,183 @@
       <w:r>
         <w:t xml:space="preserve">: </w:t>
       </w:r>
+      <w:r>
+        <w:t>Added the navigation bar and modified it to match the template.</w:t>
+      </w:r>
+    </w:p>
+    <w:p>
+      <w:pPr>
+        <w:pStyle w:val="NoSpacing"/>
+        <w:ind w:left="2160" w:firstLine="720"/>
+      </w:pPr>
+      <w:r>
+        <w:rPr>
+          <w:b/>
+        </w:rPr>
+        <w:t>TODO</w:t>
+      </w:r>
+      <w:r>
+        <w:t xml:space="preserve">: </w:t>
+      </w:r>
+      <w:r>
+        <w:t>Delete the current CSS-A2 repo and then rename this one</w:t>
+      </w:r>
+    </w:p>
+    <w:p>
+      <w:r>
+        <w:br w:type="page"/>
+      </w:r>
+    </w:p>
+    <w:p>
+      <w:r>
+        <w:rPr>
+          <w:noProof/>
+        </w:rPr>
+        <w:lastRenderedPageBreak/>
+        <w:drawing>
+          <wp:inline distT="0" distB="0" distL="0" distR="0">
+            <wp:extent cx="5943600" cy="3733800"/>
+            <wp:effectExtent l="0" t="0" r="0" b="0"/>
+            <wp:docPr id="4" name="Picture 4"/>
+            <wp:cNvGraphicFramePr>
+              <a:graphicFrameLocks xmlns:a="http://schemas.openxmlformats.org/drawingml/2006/main" noChangeAspect="1"/>
+            </wp:cNvGraphicFramePr>
+            <a:graphic xmlns:a="http://schemas.openxmlformats.org/drawingml/2006/main">
+              <a:graphicData uri="http://schemas.openxmlformats.org/drawingml/2006/picture">
+                <pic:pic xmlns:pic="http://schemas.openxmlformats.org/drawingml/2006/picture">
+                  <pic:nvPicPr>
+                    <pic:cNvPr id="0" name="Picture 3"/>
+                    <pic:cNvPicPr>
+                      <a:picLocks noChangeAspect="1" noChangeArrowheads="1"/>
+                    </pic:cNvPicPr>
+                  </pic:nvPicPr>
+                  <pic:blipFill>
+                    <a:blip r:embed="rId7">
+                      <a:extLst>
+                        <a:ext uri="{28A0092B-C50C-407E-A947-70E740481C1C}">
+                          <a14:useLocalDpi xmlns:a14="http://schemas.microsoft.com/office/drawing/2010/main" val="0"/>
+                        </a:ext>
+                      </a:extLst>
+                    </a:blip>
+                    <a:srcRect/>
+                    <a:stretch>
+                      <a:fillRect/>
+                    </a:stretch>
+                  </pic:blipFill>
+                  <pic:spPr bwMode="auto">
+                    <a:xfrm>
+                      <a:off x="0" y="0"/>
+                      <a:ext cx="5943600" cy="3733800"/>
+                    </a:xfrm>
+                    <a:prstGeom prst="rect">
+                      <a:avLst/>
+                    </a:prstGeom>
+                    <a:noFill/>
+                    <a:ln>
+                      <a:noFill/>
+                    </a:ln>
+                  </pic:spPr>
+                </pic:pic>
+              </a:graphicData>
+            </a:graphic>
+          </wp:inline>
+        </w:drawing>
+      </w:r>
+    </w:p>
+    <w:p>
+      <w:pPr>
+        <w:pStyle w:val="NoSpacing"/>
+      </w:pPr>
+      <w:r>
+        <w:rPr>
+          <w:b/>
+        </w:rPr>
+        <w:t>Local</w:t>
+      </w:r>
+      <w:r>
+        <w:t xml:space="preserve">: </w:t>
+      </w:r>
+      <w:r>
+        <w:t>C:\dev\toy_trans-template</w:t>
+      </w:r>
+    </w:p>
+    <w:p>
+      <w:pPr>
+        <w:pStyle w:val="NoSpacing"/>
+        <w:ind w:firstLine="720"/>
+      </w:pPr>
+      <w:r>
+        <w:rPr>
+          <w:b/>
+        </w:rPr>
+        <w:t>Repo</w:t>
+      </w:r>
+      <w:r>
+        <w:t xml:space="preserve">: </w:t>
+      </w:r>
+      <w:proofErr w:type="spellStart"/>
+      <w:r>
+        <w:t>toy_trans</w:t>
+      </w:r>
+      <w:proofErr w:type="spellEnd"/>
+      <w:r>
+        <w:t>-template</w:t>
+      </w:r>
+    </w:p>
+    <w:p>
+      <w:pPr>
+        <w:pStyle w:val="NoSpacing"/>
+        <w:ind w:firstLine="720"/>
+      </w:pPr>
+      <w:r>
+        <w:tab/>
+      </w:r>
+      <w:r>
+        <w:rPr>
+          <w:b/>
+        </w:rPr>
+        <w:t>Branch</w:t>
+      </w:r>
+      <w:r>
+        <w:t>:</w:t>
+      </w:r>
+      <w:r>
+        <w:tab/>
+        <w:t>Master</w:t>
+      </w:r>
+    </w:p>
+    <w:p>
+      <w:pPr>
+        <w:pStyle w:val="NoSpacing"/>
+        <w:ind w:left="1440" w:firstLine="720"/>
+      </w:pPr>
+      <w:r>
+        <w:rPr>
+          <w:b/>
+        </w:rPr>
+        <w:t>Commit</w:t>
+      </w:r>
+      <w:r>
+        <w:t xml:space="preserve">: </w:t>
+      </w:r>
       <w:bookmarkStart w:id="0" w:name="_GoBack"/>
       <w:r>
-        <w:t>Added the navigation bar and modified it to match the template.</w:t>
-      </w:r>
-    </w:p>
-    <w:bookmarkEnd w:id="0"/>
+        <w:t xml:space="preserve">Added the </w:t>
+      </w:r>
+      <w:r>
+        <w:t>main</w:t>
+      </w:r>
+      <w:r>
+        <w:t xml:space="preserve"> b</w:t>
+      </w:r>
+      <w:r>
+        <w:t>ox</w:t>
+      </w:r>
+      <w:r>
+        <w:t xml:space="preserve"> and modified it to match the template.</w:t>
+      </w:r>
+      <w:bookmarkEnd w:id="0"/>
+    </w:p>
     <w:p>
       <w:pPr>
         <w:pStyle w:val="NoSpacing"/>
@@ -460,10 +631,7 @@
         <w:t>TODO</w:t>
       </w:r>
       <w:r>
-        <w:t xml:space="preserve">: </w:t>
-      </w:r>
-      <w:r>
-        <w:t>Delete the current CSS-A2 repo and then rename this one</w:t>
+        <w:t>: Delete the current CSS-A2 repo and then rename this one</w:t>
       </w:r>
     </w:p>
     <w:p/>

</xml_diff>

<commit_message>
Added the footer box and modified it to match the template.
</commit_message>
<xml_diff>
--- a/log_toy_trans-template.docx
+++ b/log_toy_trans-template.docx
@@ -599,25 +599,177 @@
         <w:t>Commit</w:t>
       </w:r>
       <w:r>
+        <w:t xml:space="preserve">: Added the </w:t>
+      </w:r>
+      <w:r>
+        <w:t>main</w:t>
+      </w:r>
+      <w:r>
+        <w:t xml:space="preserve"> b</w:t>
+      </w:r>
+      <w:r>
+        <w:t>ox</w:t>
+      </w:r>
+      <w:r>
+        <w:t xml:space="preserve"> and modified it to match the template.</w:t>
+      </w:r>
+    </w:p>
+    <w:p>
+      <w:pPr>
+        <w:pStyle w:val="NoSpacing"/>
+        <w:ind w:left="2160" w:firstLine="720"/>
+      </w:pPr>
+      <w:r>
+        <w:rPr>
+          <w:b/>
+        </w:rPr>
+        <w:t>TODO</w:t>
+      </w:r>
+      <w:r>
+        <w:t>: Delete the current CSS-A2 repo and then rename this one</w:t>
+      </w:r>
+    </w:p>
+    <w:p/>
+    <w:p>
+      <w:r>
+        <w:rPr>
+          <w:noProof/>
+        </w:rPr>
+        <w:lastRenderedPageBreak/>
+        <w:drawing>
+          <wp:inline distT="0" distB="0" distL="0" distR="0">
+            <wp:extent cx="5934075" cy="3743325"/>
+            <wp:effectExtent l="0" t="0" r="9525" b="9525"/>
+            <wp:docPr id="5" name="Picture 5"/>
+            <wp:cNvGraphicFramePr>
+              <a:graphicFrameLocks xmlns:a="http://schemas.openxmlformats.org/drawingml/2006/main" noChangeAspect="1"/>
+            </wp:cNvGraphicFramePr>
+            <a:graphic xmlns:a="http://schemas.openxmlformats.org/drawingml/2006/main">
+              <a:graphicData uri="http://schemas.openxmlformats.org/drawingml/2006/picture">
+                <pic:pic xmlns:pic="http://schemas.openxmlformats.org/drawingml/2006/picture">
+                  <pic:nvPicPr>
+                    <pic:cNvPr id="0" name="Picture 4"/>
+                    <pic:cNvPicPr>
+                      <a:picLocks noChangeAspect="1" noChangeArrowheads="1"/>
+                    </pic:cNvPicPr>
+                  </pic:nvPicPr>
+                  <pic:blipFill>
+                    <a:blip r:embed="rId8">
+                      <a:extLst>
+                        <a:ext uri="{28A0092B-C50C-407E-A947-70E740481C1C}">
+                          <a14:useLocalDpi xmlns:a14="http://schemas.microsoft.com/office/drawing/2010/main" val="0"/>
+                        </a:ext>
+                      </a:extLst>
+                    </a:blip>
+                    <a:srcRect/>
+                    <a:stretch>
+                      <a:fillRect/>
+                    </a:stretch>
+                  </pic:blipFill>
+                  <pic:spPr bwMode="auto">
+                    <a:xfrm>
+                      <a:off x="0" y="0"/>
+                      <a:ext cx="5934075" cy="3743325"/>
+                    </a:xfrm>
+                    <a:prstGeom prst="rect">
+                      <a:avLst/>
+                    </a:prstGeom>
+                    <a:noFill/>
+                    <a:ln>
+                      <a:noFill/>
+                    </a:ln>
+                  </pic:spPr>
+                </pic:pic>
+              </a:graphicData>
+            </a:graphic>
+          </wp:inline>
+        </w:drawing>
+      </w:r>
+      <w:bookmarkStart w:id="0" w:name="_GoBack"/>
+      <w:bookmarkEnd w:id="0"/>
+    </w:p>
+    <w:p>
+      <w:pPr>
+        <w:pStyle w:val="NoSpacing"/>
+      </w:pPr>
+      <w:r>
+        <w:rPr>
+          <w:b/>
+        </w:rPr>
+        <w:t>Local</w:t>
+      </w:r>
+      <w:r>
         <w:t xml:space="preserve">: </w:t>
       </w:r>
-      <w:bookmarkStart w:id="0" w:name="_GoBack"/>
-      <w:r>
-        <w:t xml:space="preserve">Added the </w:t>
-      </w:r>
-      <w:r>
-        <w:t>main</w:t>
-      </w:r>
-      <w:r>
-        <w:t xml:space="preserve"> b</w:t>
-      </w:r>
-      <w:r>
-        <w:t>ox</w:t>
-      </w:r>
-      <w:r>
-        <w:t xml:space="preserve"> and modified it to match the template.</w:t>
-      </w:r>
-      <w:bookmarkEnd w:id="0"/>
+      <w:r>
+        <w:t>C:\dev\toy_trans-template</w:t>
+      </w:r>
+    </w:p>
+    <w:p>
+      <w:pPr>
+        <w:pStyle w:val="NoSpacing"/>
+        <w:ind w:firstLine="720"/>
+      </w:pPr>
+      <w:r>
+        <w:rPr>
+          <w:b/>
+        </w:rPr>
+        <w:t>Repo</w:t>
+      </w:r>
+      <w:r>
+        <w:t xml:space="preserve">: </w:t>
+      </w:r>
+      <w:proofErr w:type="spellStart"/>
+      <w:r>
+        <w:t>toy_trans</w:t>
+      </w:r>
+      <w:proofErr w:type="spellEnd"/>
+      <w:r>
+        <w:t>-template</w:t>
+      </w:r>
+    </w:p>
+    <w:p>
+      <w:pPr>
+        <w:pStyle w:val="NoSpacing"/>
+        <w:ind w:firstLine="720"/>
+      </w:pPr>
+      <w:r>
+        <w:tab/>
+      </w:r>
+      <w:r>
+        <w:rPr>
+          <w:b/>
+        </w:rPr>
+        <w:t>Branch</w:t>
+      </w:r>
+      <w:r>
+        <w:t>:</w:t>
+      </w:r>
+      <w:r>
+        <w:tab/>
+        <w:t>Master</w:t>
+      </w:r>
+    </w:p>
+    <w:p>
+      <w:pPr>
+        <w:pStyle w:val="NoSpacing"/>
+        <w:ind w:left="1440" w:firstLine="720"/>
+      </w:pPr>
+      <w:r>
+        <w:rPr>
+          <w:b/>
+        </w:rPr>
+        <w:t>Commit</w:t>
+      </w:r>
+      <w:r>
+        <w:t xml:space="preserve">: Added the </w:t>
+      </w:r>
+      <w:r>
+        <w:t>footer</w:t>
+      </w:r>
+      <w:r>
+        <w:t xml:space="preserve"> box and modified it to match the template.</w:t>
+      </w:r>
     </w:p>
     <w:p>
       <w:pPr>

</xml_diff>

<commit_message>
Added text at the bottom.
</commit_message>
<xml_diff>
--- a/log_toy_trans-template.docx
+++ b/log_toy_trans-template.docx
@@ -685,105 +685,266 @@
           </wp:inline>
         </w:drawing>
       </w:r>
+    </w:p>
+    <w:p>
+      <w:pPr>
+        <w:pStyle w:val="NoSpacing"/>
+      </w:pPr>
+      <w:r>
+        <w:rPr>
+          <w:b/>
+        </w:rPr>
+        <w:t>Local</w:t>
+      </w:r>
+      <w:r>
+        <w:t xml:space="preserve">: </w:t>
+      </w:r>
+      <w:r>
+        <w:t>C:\dev\toy_trans-template</w:t>
+      </w:r>
+    </w:p>
+    <w:p>
+      <w:pPr>
+        <w:pStyle w:val="NoSpacing"/>
+        <w:ind w:firstLine="720"/>
+      </w:pPr>
+      <w:r>
+        <w:rPr>
+          <w:b/>
+        </w:rPr>
+        <w:t>Repo</w:t>
+      </w:r>
+      <w:r>
+        <w:t xml:space="preserve">: </w:t>
+      </w:r>
+      <w:proofErr w:type="spellStart"/>
+      <w:r>
+        <w:t>toy_trans</w:t>
+      </w:r>
+      <w:proofErr w:type="spellEnd"/>
+      <w:r>
+        <w:t>-template</w:t>
+      </w:r>
+    </w:p>
+    <w:p>
+      <w:pPr>
+        <w:pStyle w:val="NoSpacing"/>
+        <w:ind w:firstLine="720"/>
+      </w:pPr>
+      <w:r>
+        <w:tab/>
+      </w:r>
+      <w:r>
+        <w:rPr>
+          <w:b/>
+        </w:rPr>
+        <w:t>Branch</w:t>
+      </w:r>
+      <w:r>
+        <w:t>:</w:t>
+      </w:r>
+      <w:r>
+        <w:tab/>
+        <w:t>Master</w:t>
+      </w:r>
+    </w:p>
+    <w:p>
+      <w:pPr>
+        <w:pStyle w:val="NoSpacing"/>
+        <w:ind w:left="1440" w:firstLine="720"/>
+      </w:pPr>
+      <w:r>
+        <w:rPr>
+          <w:b/>
+        </w:rPr>
+        <w:t>Commit</w:t>
+      </w:r>
+      <w:r>
+        <w:t xml:space="preserve">: Added the </w:t>
+      </w:r>
+      <w:r>
+        <w:t>footer</w:t>
+      </w:r>
+      <w:r>
+        <w:t xml:space="preserve"> box and modified it to match the template.</w:t>
+      </w:r>
+    </w:p>
+    <w:p>
+      <w:pPr>
+        <w:pStyle w:val="NoSpacing"/>
+        <w:ind w:left="2160" w:firstLine="720"/>
+      </w:pPr>
+      <w:r>
+        <w:rPr>
+          <w:b/>
+        </w:rPr>
+        <w:t>TODO</w:t>
+      </w:r>
+      <w:r>
+        <w:t>: Delete the current CSS-A2 repo and then rename this one</w:t>
+      </w:r>
+    </w:p>
+    <w:p>
+      <w:r>
+        <w:br w:type="page"/>
+      </w:r>
+    </w:p>
+    <w:p>
+      <w:r>
+        <w:rPr>
+          <w:noProof/>
+        </w:rPr>
+        <w:lastRenderedPageBreak/>
+        <w:drawing>
+          <wp:inline distT="0" distB="0" distL="0" distR="0">
+            <wp:extent cx="5934075" cy="3781425"/>
+            <wp:effectExtent l="0" t="0" r="9525" b="9525"/>
+            <wp:docPr id="6" name="Picture 6"/>
+            <wp:cNvGraphicFramePr>
+              <a:graphicFrameLocks xmlns:a="http://schemas.openxmlformats.org/drawingml/2006/main" noChangeAspect="1"/>
+            </wp:cNvGraphicFramePr>
+            <a:graphic xmlns:a="http://schemas.openxmlformats.org/drawingml/2006/main">
+              <a:graphicData uri="http://schemas.openxmlformats.org/drawingml/2006/picture">
+                <pic:pic xmlns:pic="http://schemas.openxmlformats.org/drawingml/2006/picture">
+                  <pic:nvPicPr>
+                    <pic:cNvPr id="0" name="Picture 5"/>
+                    <pic:cNvPicPr>
+                      <a:picLocks noChangeAspect="1" noChangeArrowheads="1"/>
+                    </pic:cNvPicPr>
+                  </pic:nvPicPr>
+                  <pic:blipFill>
+                    <a:blip r:embed="rId9">
+                      <a:extLst>
+                        <a:ext uri="{28A0092B-C50C-407E-A947-70E740481C1C}">
+                          <a14:useLocalDpi xmlns:a14="http://schemas.microsoft.com/office/drawing/2010/main" val="0"/>
+                        </a:ext>
+                      </a:extLst>
+                    </a:blip>
+                    <a:srcRect/>
+                    <a:stretch>
+                      <a:fillRect/>
+                    </a:stretch>
+                  </pic:blipFill>
+                  <pic:spPr bwMode="auto">
+                    <a:xfrm>
+                      <a:off x="0" y="0"/>
+                      <a:ext cx="5934075" cy="3781425"/>
+                    </a:xfrm>
+                    <a:prstGeom prst="rect">
+                      <a:avLst/>
+                    </a:prstGeom>
+                    <a:noFill/>
+                    <a:ln>
+                      <a:noFill/>
+                    </a:ln>
+                  </pic:spPr>
+                </pic:pic>
+              </a:graphicData>
+            </a:graphic>
+          </wp:inline>
+        </w:drawing>
+      </w:r>
+    </w:p>
+    <w:p>
+      <w:pPr>
+        <w:pStyle w:val="NoSpacing"/>
+      </w:pPr>
+      <w:r>
+        <w:rPr>
+          <w:b/>
+        </w:rPr>
+        <w:t>Local</w:t>
+      </w:r>
+      <w:r>
+        <w:t xml:space="preserve">: </w:t>
+      </w:r>
+      <w:r>
+        <w:t>C:\dev\toy_trans-template</w:t>
+      </w:r>
+    </w:p>
+    <w:p>
+      <w:pPr>
+        <w:pStyle w:val="NoSpacing"/>
+        <w:ind w:firstLine="720"/>
+      </w:pPr>
+      <w:r>
+        <w:rPr>
+          <w:b/>
+        </w:rPr>
+        <w:t>Repo</w:t>
+      </w:r>
+      <w:r>
+        <w:t xml:space="preserve">: </w:t>
+      </w:r>
+      <w:proofErr w:type="spellStart"/>
+      <w:r>
+        <w:t>toy_trans</w:t>
+      </w:r>
+      <w:proofErr w:type="spellEnd"/>
+      <w:r>
+        <w:t>-template</w:t>
+      </w:r>
+    </w:p>
+    <w:p>
+      <w:pPr>
+        <w:pStyle w:val="NoSpacing"/>
+        <w:ind w:firstLine="720"/>
+      </w:pPr>
+      <w:r>
+        <w:tab/>
+      </w:r>
+      <w:r>
+        <w:rPr>
+          <w:b/>
+        </w:rPr>
+        <w:t>Branch</w:t>
+      </w:r>
+      <w:r>
+        <w:t>:</w:t>
+      </w:r>
+      <w:r>
+        <w:tab/>
+        <w:t>Master</w:t>
+      </w:r>
+    </w:p>
+    <w:p>
+      <w:pPr>
+        <w:pStyle w:val="NoSpacing"/>
+        <w:ind w:left="1440" w:firstLine="720"/>
+      </w:pPr>
+      <w:r>
+        <w:rPr>
+          <w:b/>
+        </w:rPr>
+        <w:t>Commit</w:t>
+      </w:r>
+      <w:r>
+        <w:t xml:space="preserve">: </w:t>
+      </w:r>
+      <w:r>
+        <w:t>Added text at the bottom.</w:t>
+      </w:r>
+    </w:p>
+    <w:p>
+      <w:pPr>
+        <w:pStyle w:val="NoSpacing"/>
+        <w:ind w:left="2160" w:firstLine="720"/>
+      </w:pPr>
+      <w:r>
+        <w:rPr>
+          <w:b/>
+        </w:rPr>
+        <w:t>TODO</w:t>
+      </w:r>
+      <w:r>
+        <w:t xml:space="preserve">: </w:t>
+      </w:r>
       <w:bookmarkStart w:id="0" w:name="_GoBack"/>
       <w:bookmarkEnd w:id="0"/>
     </w:p>
     <w:p>
-      <w:pPr>
-        <w:pStyle w:val="NoSpacing"/>
-      </w:pPr>
-      <w:r>
-        <w:rPr>
-          <w:b/>
-        </w:rPr>
-        <w:t>Local</w:t>
-      </w:r>
-      <w:r>
-        <w:t xml:space="preserve">: </w:t>
-      </w:r>
-      <w:r>
-        <w:t>C:\dev\toy_trans-template</w:t>
-      </w:r>
-    </w:p>
-    <w:p>
-      <w:pPr>
-        <w:pStyle w:val="NoSpacing"/>
-        <w:ind w:firstLine="720"/>
-      </w:pPr>
-      <w:r>
-        <w:rPr>
-          <w:b/>
-        </w:rPr>
-        <w:t>Repo</w:t>
-      </w:r>
-      <w:r>
-        <w:t xml:space="preserve">: </w:t>
-      </w:r>
-      <w:proofErr w:type="spellStart"/>
-      <w:r>
-        <w:t>toy_trans</w:t>
-      </w:r>
-      <w:proofErr w:type="spellEnd"/>
-      <w:r>
-        <w:t>-template</w:t>
-      </w:r>
-    </w:p>
-    <w:p>
-      <w:pPr>
-        <w:pStyle w:val="NoSpacing"/>
-        <w:ind w:firstLine="720"/>
-      </w:pPr>
-      <w:r>
-        <w:tab/>
-      </w:r>
-      <w:r>
-        <w:rPr>
-          <w:b/>
-        </w:rPr>
-        <w:t>Branch</w:t>
-      </w:r>
-      <w:r>
-        <w:t>:</w:t>
-      </w:r>
-      <w:r>
-        <w:tab/>
-        <w:t>Master</w:t>
-      </w:r>
-    </w:p>
-    <w:p>
-      <w:pPr>
-        <w:pStyle w:val="NoSpacing"/>
-        <w:ind w:left="1440" w:firstLine="720"/>
-      </w:pPr>
-      <w:r>
-        <w:rPr>
-          <w:b/>
-        </w:rPr>
-        <w:t>Commit</w:t>
-      </w:r>
-      <w:r>
-        <w:t xml:space="preserve">: Added the </w:t>
-      </w:r>
-      <w:r>
-        <w:t>footer</w:t>
-      </w:r>
-      <w:r>
-        <w:t xml:space="preserve"> box and modified it to match the template.</w:t>
-      </w:r>
-    </w:p>
-    <w:p>
-      <w:pPr>
-        <w:pStyle w:val="NoSpacing"/>
-        <w:ind w:left="2160" w:firstLine="720"/>
-      </w:pPr>
-      <w:r>
-        <w:rPr>
-          <w:b/>
-        </w:rPr>
-        <w:t>TODO</w:t>
-      </w:r>
-      <w:r>
-        <w:t>: Delete the current CSS-A2 repo and then rename this one</w:t>
+      <w:r>
+        <w:br w:type="page"/>
       </w:r>
     </w:p>
     <w:p/>

</xml_diff>

<commit_message>
Made text size approximately correct.
</commit_message>
<xml_diff>
--- a/log_toy_trans-template.docx
+++ b/log_toy_trans-template.docx
@@ -599,19 +599,7 @@
         <w:t>Commit</w:t>
       </w:r>
       <w:r>
-        <w:t xml:space="preserve">: Added the </w:t>
-      </w:r>
-      <w:r>
-        <w:t>main</w:t>
-      </w:r>
-      <w:r>
-        <w:t xml:space="preserve"> b</w:t>
-      </w:r>
-      <w:r>
-        <w:t>ox</w:t>
-      </w:r>
-      <w:r>
-        <w:t xml:space="preserve"> and modified it to match the template.</w:t>
+        <w:t>: Added the main box and modified it to match the template.</w:t>
       </w:r>
     </w:p>
     <w:p>
@@ -760,13 +748,7 @@
         <w:t>Commit</w:t>
       </w:r>
       <w:r>
-        <w:t xml:space="preserve">: Added the </w:t>
-      </w:r>
-      <w:r>
-        <w:t>footer</w:t>
-      </w:r>
-      <w:r>
-        <w:t xml:space="preserve"> box and modified it to match the template.</w:t>
+        <w:t>: Added the footer box and modified it to match the template.</w:t>
       </w:r>
     </w:p>
     <w:p>
@@ -919,10 +901,7 @@
         <w:t>Commit</w:t>
       </w:r>
       <w:r>
-        <w:t xml:space="preserve">: </w:t>
-      </w:r>
-      <w:r>
-        <w:t>Added text at the bottom.</w:t>
+        <w:t>: Added text at the bottom.</w:t>
       </w:r>
     </w:p>
     <w:p>
@@ -938,9 +917,316 @@
       </w:r>
       <w:r>
         <w:t xml:space="preserve">: </w:t>
+      </w:r>
+    </w:p>
+    <w:p>
+      <w:r>
+        <w:br w:type="page"/>
+      </w:r>
+    </w:p>
+    <w:p>
+      <w:r>
+        <w:rPr>
+          <w:noProof/>
+        </w:rPr>
+        <w:lastRenderedPageBreak/>
+        <w:drawing>
+          <wp:inline distT="0" distB="0" distL="0" distR="0">
+            <wp:extent cx="5943600" cy="3771900"/>
+            <wp:effectExtent l="0" t="0" r="0" b="0"/>
+            <wp:docPr id="7" name="Picture 7"/>
+            <wp:cNvGraphicFramePr>
+              <a:graphicFrameLocks xmlns:a="http://schemas.openxmlformats.org/drawingml/2006/main" noChangeAspect="1"/>
+            </wp:cNvGraphicFramePr>
+            <a:graphic xmlns:a="http://schemas.openxmlformats.org/drawingml/2006/main">
+              <a:graphicData uri="http://schemas.openxmlformats.org/drawingml/2006/picture">
+                <pic:pic xmlns:pic="http://schemas.openxmlformats.org/drawingml/2006/picture">
+                  <pic:nvPicPr>
+                    <pic:cNvPr id="0" name="Picture 1"/>
+                    <pic:cNvPicPr>
+                      <a:picLocks noChangeAspect="1" noChangeArrowheads="1"/>
+                    </pic:cNvPicPr>
+                  </pic:nvPicPr>
+                  <pic:blipFill>
+                    <a:blip r:embed="rId10">
+                      <a:extLst>
+                        <a:ext uri="{28A0092B-C50C-407E-A947-70E740481C1C}">
+                          <a14:useLocalDpi xmlns:a14="http://schemas.microsoft.com/office/drawing/2010/main" val="0"/>
+                        </a:ext>
+                      </a:extLst>
+                    </a:blip>
+                    <a:srcRect/>
+                    <a:stretch>
+                      <a:fillRect/>
+                    </a:stretch>
+                  </pic:blipFill>
+                  <pic:spPr bwMode="auto">
+                    <a:xfrm>
+                      <a:off x="0" y="0"/>
+                      <a:ext cx="5943600" cy="3771900"/>
+                    </a:xfrm>
+                    <a:prstGeom prst="rect">
+                      <a:avLst/>
+                    </a:prstGeom>
+                    <a:noFill/>
+                    <a:ln>
+                      <a:noFill/>
+                    </a:ln>
+                  </pic:spPr>
+                </pic:pic>
+              </a:graphicData>
+            </a:graphic>
+          </wp:inline>
+        </w:drawing>
+      </w:r>
+    </w:p>
+    <w:p>
+      <w:pPr>
+        <w:pStyle w:val="NoSpacing"/>
+      </w:pPr>
+      <w:r>
+        <w:rPr>
+          <w:b/>
+        </w:rPr>
+        <w:t>Local</w:t>
+      </w:r>
+      <w:r>
+        <w:t xml:space="preserve">: </w:t>
+      </w:r>
+      <w:r>
+        <w:t>C:\dev\toy_trans-template</w:t>
+      </w:r>
+    </w:p>
+    <w:p>
+      <w:pPr>
+        <w:pStyle w:val="NoSpacing"/>
+        <w:ind w:firstLine="720"/>
+      </w:pPr>
+      <w:r>
+        <w:rPr>
+          <w:b/>
+        </w:rPr>
+        <w:t>Repo</w:t>
+      </w:r>
+      <w:r>
+        <w:t xml:space="preserve">: </w:t>
+      </w:r>
+      <w:proofErr w:type="spellStart"/>
+      <w:r>
+        <w:t>toy_trans</w:t>
+      </w:r>
+      <w:proofErr w:type="spellEnd"/>
+      <w:r>
+        <w:t>-template</w:t>
+      </w:r>
+    </w:p>
+    <w:p>
+      <w:pPr>
+        <w:pStyle w:val="NoSpacing"/>
+        <w:ind w:firstLine="720"/>
+      </w:pPr>
+      <w:r>
+        <w:tab/>
+      </w:r>
+      <w:r>
+        <w:rPr>
+          <w:b/>
+        </w:rPr>
+        <w:t>Branch</w:t>
+      </w:r>
+      <w:r>
+        <w:t>:</w:t>
+      </w:r>
+      <w:r>
+        <w:tab/>
+        <w:t>Master</w:t>
+      </w:r>
+    </w:p>
+    <w:p>
+      <w:pPr>
+        <w:pStyle w:val="NoSpacing"/>
+        <w:ind w:left="1440" w:firstLine="720"/>
+      </w:pPr>
+      <w:r>
+        <w:rPr>
+          <w:b/>
+        </w:rPr>
+        <w:t>Commit</w:t>
+      </w:r>
+      <w:r>
+        <w:t xml:space="preserve">: </w:t>
+      </w:r>
+      <w:r>
+        <w:t>Added in text.</w:t>
+      </w:r>
+    </w:p>
+    <w:p>
+      <w:pPr>
+        <w:pStyle w:val="NoSpacing"/>
+        <w:ind w:left="2160" w:firstLine="720"/>
+      </w:pPr>
+      <w:r>
+        <w:rPr>
+          <w:b/>
+        </w:rPr>
+        <w:t>TODO</w:t>
+      </w:r>
+      <w:r>
+        <w:t xml:space="preserve">: </w:t>
+      </w:r>
+    </w:p>
+    <w:p>
+      <w:r>
+        <w:rPr>
+          <w:noProof/>
+        </w:rPr>
+        <w:lastRenderedPageBreak/>
+        <w:drawing>
+          <wp:inline distT="0" distB="0" distL="0" distR="0">
+            <wp:extent cx="5935980" cy="3726180"/>
+            <wp:effectExtent l="0" t="0" r="7620" b="7620"/>
+            <wp:docPr id="8" name="Picture 8"/>
+            <wp:cNvGraphicFramePr>
+              <a:graphicFrameLocks xmlns:a="http://schemas.openxmlformats.org/drawingml/2006/main" noChangeAspect="1"/>
+            </wp:cNvGraphicFramePr>
+            <a:graphic xmlns:a="http://schemas.openxmlformats.org/drawingml/2006/main">
+              <a:graphicData uri="http://schemas.openxmlformats.org/drawingml/2006/picture">
+                <pic:pic xmlns:pic="http://schemas.openxmlformats.org/drawingml/2006/picture">
+                  <pic:nvPicPr>
+                    <pic:cNvPr id="0" name="Picture 2"/>
+                    <pic:cNvPicPr>
+                      <a:picLocks noChangeAspect="1" noChangeArrowheads="1"/>
+                    </pic:cNvPicPr>
+                  </pic:nvPicPr>
+                  <pic:blipFill>
+                    <a:blip r:embed="rId11">
+                      <a:extLst>
+                        <a:ext uri="{28A0092B-C50C-407E-A947-70E740481C1C}">
+                          <a14:useLocalDpi xmlns:a14="http://schemas.microsoft.com/office/drawing/2010/main" val="0"/>
+                        </a:ext>
+                      </a:extLst>
+                    </a:blip>
+                    <a:srcRect/>
+                    <a:stretch>
+                      <a:fillRect/>
+                    </a:stretch>
+                  </pic:blipFill>
+                  <pic:spPr bwMode="auto">
+                    <a:xfrm>
+                      <a:off x="0" y="0"/>
+                      <a:ext cx="5935980" cy="3726180"/>
+                    </a:xfrm>
+                    <a:prstGeom prst="rect">
+                      <a:avLst/>
+                    </a:prstGeom>
+                    <a:noFill/>
+                    <a:ln>
+                      <a:noFill/>
+                    </a:ln>
+                  </pic:spPr>
+                </pic:pic>
+              </a:graphicData>
+            </a:graphic>
+          </wp:inline>
+        </w:drawing>
+      </w:r>
+    </w:p>
+    <w:p>
+      <w:pPr>
+        <w:pStyle w:val="NoSpacing"/>
+      </w:pPr>
+      <w:r>
+        <w:rPr>
+          <w:b/>
+        </w:rPr>
+        <w:t>Local</w:t>
+      </w:r>
+      <w:r>
+        <w:t xml:space="preserve">: </w:t>
+      </w:r>
+      <w:r>
+        <w:t>C:\dev\toy_trans-template</w:t>
+      </w:r>
+    </w:p>
+    <w:p>
+      <w:pPr>
+        <w:pStyle w:val="NoSpacing"/>
+        <w:ind w:firstLine="720"/>
+      </w:pPr>
+      <w:r>
+        <w:rPr>
+          <w:b/>
+        </w:rPr>
+        <w:t>Repo</w:t>
+      </w:r>
+      <w:r>
+        <w:t xml:space="preserve">: </w:t>
+      </w:r>
+      <w:proofErr w:type="spellStart"/>
+      <w:r>
+        <w:t>toy_trans</w:t>
+      </w:r>
+      <w:proofErr w:type="spellEnd"/>
+      <w:r>
+        <w:t>-template</w:t>
+      </w:r>
+    </w:p>
+    <w:p>
+      <w:pPr>
+        <w:pStyle w:val="NoSpacing"/>
+        <w:ind w:firstLine="720"/>
+      </w:pPr>
+      <w:r>
+        <w:tab/>
+      </w:r>
+      <w:r>
+        <w:rPr>
+          <w:b/>
+        </w:rPr>
+        <w:t>Branch</w:t>
+      </w:r>
+      <w:r>
+        <w:t>:</w:t>
+      </w:r>
+      <w:r>
+        <w:tab/>
+        <w:t>Master</w:t>
+      </w:r>
+    </w:p>
+    <w:p>
+      <w:pPr>
+        <w:pStyle w:val="NoSpacing"/>
+        <w:ind w:left="1440" w:firstLine="720"/>
+      </w:pPr>
+      <w:r>
+        <w:rPr>
+          <w:b/>
+        </w:rPr>
+        <w:t>Commit</w:t>
+      </w:r>
+      <w:r>
+        <w:t xml:space="preserve">: </w:t>
+      </w:r>
+      <w:r>
+        <w:t>Made text size approximately correct.</w:t>
       </w:r>
       <w:bookmarkStart w:id="0" w:name="_GoBack"/>
       <w:bookmarkEnd w:id="0"/>
+    </w:p>
+    <w:p>
+      <w:pPr>
+        <w:pStyle w:val="NoSpacing"/>
+        <w:ind w:left="2160" w:firstLine="720"/>
+      </w:pPr>
+      <w:r>
+        <w:rPr>
+          <w:b/>
+        </w:rPr>
+        <w:t>TODO</w:t>
+      </w:r>
+      <w:r>
+        <w:t xml:space="preserve">: </w:t>
+      </w:r>
     </w:p>
     <w:p>
       <w:r>

</xml_diff>

<commit_message>
Added text in the left most column.
</commit_message>
<xml_diff>
--- a/log_toy_trans-template.docx
+++ b/log_toy_trans-template.docx
@@ -1210,7 +1210,163 @@
       <w:r>
         <w:t>Made text size approximately correct.</w:t>
       </w:r>
+    </w:p>
+    <w:p>
+      <w:pPr>
+        <w:pStyle w:val="NoSpacing"/>
+        <w:ind w:left="2160" w:firstLine="720"/>
+      </w:pPr>
+      <w:r>
+        <w:rPr>
+          <w:b/>
+        </w:rPr>
+        <w:t>TODO</w:t>
+      </w:r>
+      <w:r>
+        <w:t xml:space="preserve">: </w:t>
+      </w:r>
+    </w:p>
+    <w:p>
+      <w:r>
+        <w:br w:type="page"/>
+      </w:r>
+    </w:p>
+    <w:p>
+      <w:r>
+        <w:rPr>
+          <w:noProof/>
+        </w:rPr>
+        <w:lastRenderedPageBreak/>
+        <w:drawing>
+          <wp:inline distT="0" distB="0" distL="0" distR="0">
+            <wp:extent cx="5943600" cy="3742055"/>
+            <wp:effectExtent l="0" t="0" r="0" b="0"/>
+            <wp:docPr id="9" name="Picture 9"/>
+            <wp:cNvGraphicFramePr>
+              <a:graphicFrameLocks xmlns:a="http://schemas.openxmlformats.org/drawingml/2006/main" noChangeAspect="1"/>
+            </wp:cNvGraphicFramePr>
+            <a:graphic xmlns:a="http://schemas.openxmlformats.org/drawingml/2006/main">
+              <a:graphicData uri="http://schemas.openxmlformats.org/drawingml/2006/picture">
+                <pic:pic xmlns:pic="http://schemas.openxmlformats.org/drawingml/2006/picture">
+                  <pic:nvPicPr>
+                    <pic:cNvPr id="0" name="Picture 3"/>
+                    <pic:cNvPicPr>
+                      <a:picLocks noChangeAspect="1" noChangeArrowheads="1"/>
+                    </pic:cNvPicPr>
+                  </pic:nvPicPr>
+                  <pic:blipFill>
+                    <a:blip r:embed="rId12">
+                      <a:extLst>
+                        <a:ext uri="{28A0092B-C50C-407E-A947-70E740481C1C}">
+                          <a14:useLocalDpi xmlns:a14="http://schemas.microsoft.com/office/drawing/2010/main" val="0"/>
+                        </a:ext>
+                      </a:extLst>
+                    </a:blip>
+                    <a:srcRect/>
+                    <a:stretch>
+                      <a:fillRect/>
+                    </a:stretch>
+                  </pic:blipFill>
+                  <pic:spPr bwMode="auto">
+                    <a:xfrm>
+                      <a:off x="0" y="0"/>
+                      <a:ext cx="5943600" cy="3742055"/>
+                    </a:xfrm>
+                    <a:prstGeom prst="rect">
+                      <a:avLst/>
+                    </a:prstGeom>
+                    <a:noFill/>
+                    <a:ln>
+                      <a:noFill/>
+                    </a:ln>
+                  </pic:spPr>
+                </pic:pic>
+              </a:graphicData>
+            </a:graphic>
+          </wp:inline>
+        </w:drawing>
+      </w:r>
+    </w:p>
+    <w:p>
+      <w:pPr>
+        <w:pStyle w:val="NoSpacing"/>
+      </w:pPr>
+      <w:r>
+        <w:rPr>
+          <w:b/>
+        </w:rPr>
+        <w:t>Local</w:t>
+      </w:r>
+      <w:r>
+        <w:t xml:space="preserve">: </w:t>
+      </w:r>
+      <w:r>
+        <w:t>C:\dev\toy_trans-template</w:t>
+      </w:r>
+    </w:p>
+    <w:p>
+      <w:pPr>
+        <w:pStyle w:val="NoSpacing"/>
+        <w:ind w:firstLine="720"/>
+      </w:pPr>
+      <w:r>
+        <w:rPr>
+          <w:b/>
+        </w:rPr>
+        <w:t>Repo</w:t>
+      </w:r>
+      <w:r>
+        <w:t xml:space="preserve">: </w:t>
+      </w:r>
+      <w:proofErr w:type="spellStart"/>
+      <w:r>
+        <w:t>toy_trans</w:t>
+      </w:r>
+      <w:proofErr w:type="spellEnd"/>
+      <w:r>
+        <w:t>-template</w:t>
+      </w:r>
+    </w:p>
+    <w:p>
+      <w:pPr>
+        <w:pStyle w:val="NoSpacing"/>
+        <w:ind w:firstLine="720"/>
+      </w:pPr>
+      <w:r>
+        <w:tab/>
+      </w:r>
+      <w:r>
+        <w:rPr>
+          <w:b/>
+        </w:rPr>
+        <w:t>Branch</w:t>
+      </w:r>
+      <w:r>
+        <w:t>:</w:t>
+      </w:r>
+      <w:r>
+        <w:tab/>
+        <w:t>Master</w:t>
+      </w:r>
+    </w:p>
+    <w:p>
+      <w:pPr>
+        <w:pStyle w:val="NoSpacing"/>
+        <w:ind w:left="1440" w:firstLine="720"/>
+      </w:pPr>
+      <w:r>
+        <w:rPr>
+          <w:b/>
+        </w:rPr>
+        <w:t>Commit</w:t>
+      </w:r>
+      <w:r>
+        <w:t xml:space="preserve">: </w:t>
+      </w:r>
       <w:bookmarkStart w:id="0" w:name="_GoBack"/>
+      <w:r>
+        <w:t>Added text in the left most column.</w:t>
+      </w:r>
       <w:bookmarkEnd w:id="0"/>
     </w:p>
     <w:p>

</xml_diff>

<commit_message>
Changed name of repo and updated work-log. Renamed previous repo to CSS-2_javascript-basics_old with corresponding local directory path.
</commit_message>
<xml_diff>
--- a/log_toy_trans-template.docx
+++ b/log_toy_trans-template.docx
@@ -1054,10 +1054,7 @@
         <w:t>Commit</w:t>
       </w:r>
       <w:r>
-        <w:t xml:space="preserve">: </w:t>
-      </w:r>
-      <w:r>
-        <w:t>Added in text.</w:t>
+        <w:t>: Added in text.</w:t>
       </w:r>
     </w:p>
     <w:p>
@@ -1205,10 +1202,7 @@
         <w:t>Commit</w:t>
       </w:r>
       <w:r>
-        <w:t xml:space="preserve">: </w:t>
-      </w:r>
-      <w:r>
-        <w:t>Made text size approximately correct.</w:t>
+        <w:t>: Made text size approximately correct.</w:t>
       </w:r>
     </w:p>
     <w:p>
@@ -1420,24 +1414,28 @@
         <w:t>Commit</w:t>
       </w:r>
       <w:r>
-        <w:t xml:space="preserve">: </w:t>
-      </w:r>
-      <w:r>
-        <w:t>Added text in the left most column.</w:t>
+        <w:t>: Added text in the left most column.</w:t>
       </w:r>
     </w:p>
     <w:p>
       <w:pPr>
         <w:pStyle w:val="NoSpacing"/>
         <w:ind w:left="2160" w:firstLine="720"/>
-      </w:pPr>
-      <w:r>
-        <w:rPr>
-          <w:b/>
+        <w:rPr>
+          <w:highlight w:val="yellow"/>
+        </w:rPr>
+      </w:pPr>
+      <w:r>
+        <w:rPr>
+          <w:b/>
+          <w:highlight w:val="yellow"/>
         </w:rPr>
         <w:t>TODO</w:t>
       </w:r>
       <w:r>
+        <w:rPr>
+          <w:highlight w:val="yellow"/>
+        </w:rPr>
         <w:t xml:space="preserve">: </w:t>
       </w:r>
     </w:p>
@@ -1448,16 +1446,28 @@
           <w:ilvl w:val="0"/>
           <w:numId w:val="1"/>
         </w:numPr>
-      </w:pPr>
-      <w:r>
+        <w:rPr>
+          <w:highlight w:val="yellow"/>
+        </w:rPr>
+      </w:pPr>
+      <w:r>
+        <w:rPr>
+          <w:highlight w:val="yellow"/>
+        </w:rPr>
         <w:t xml:space="preserve">Change the color of the links and the </w:t>
       </w:r>
       <w:proofErr w:type="spellStart"/>
       <w:r>
+        <w:rPr>
+          <w:highlight w:val="yellow"/>
+        </w:rPr>
         <w:t>e.g.’s</w:t>
       </w:r>
       <w:proofErr w:type="spellEnd"/>
       <w:r>
+        <w:rPr>
+          <w:highlight w:val="yellow"/>
+        </w:rPr>
         <w:t xml:space="preserve">. </w:t>
       </w:r>
     </w:p>
@@ -1468,8 +1478,14 @@
           <w:ilvl w:val="0"/>
           <w:numId w:val="1"/>
         </w:numPr>
-      </w:pPr>
-      <w:r>
+        <w:rPr>
+          <w:highlight w:val="yellow"/>
+        </w:rPr>
+      </w:pPr>
+      <w:r>
+        <w:rPr>
+          <w:highlight w:val="yellow"/>
+        </w:rPr>
         <w:t xml:space="preserve">Get the home button centered. </w:t>
       </w:r>
     </w:p>
@@ -1480,8 +1496,14 @@
           <w:ilvl w:val="0"/>
           <w:numId w:val="1"/>
         </w:numPr>
-      </w:pPr>
-      <w:r>
+        <w:rPr>
+          <w:highlight w:val="yellow"/>
+        </w:rPr>
+      </w:pPr>
+      <w:r>
+        <w:rPr>
+          <w:highlight w:val="yellow"/>
+        </w:rPr>
         <w:t xml:space="preserve">Add in actual links to the navigation bar. </w:t>
       </w:r>
     </w:p>
@@ -1492,13 +1514,118 @@
           <w:ilvl w:val="0"/>
           <w:numId w:val="1"/>
         </w:numPr>
-      </w:pPr>
+        <w:rPr>
+          <w:highlight w:val="yellow"/>
+        </w:rPr>
+      </w:pPr>
+      <w:r>
+        <w:rPr>
+          <w:highlight w:val="yellow"/>
+        </w:rPr>
+        <w:t>Clean stuff up.</w:t>
+      </w:r>
+    </w:p>
+    <w:p/>
+    <w:p>
+      <w:pPr>
+        <w:pStyle w:val="NoSpacing"/>
+      </w:pPr>
+      <w:r>
+        <w:rPr>
+          <w:b/>
+        </w:rPr>
+        <w:t>Local</w:t>
+      </w:r>
+      <w:r>
+        <w:t xml:space="preserve">: </w:t>
+      </w:r>
+      <w:r>
+        <w:t>C:\dev\CSS-2_javascript-basics</w:t>
+      </w:r>
       <w:bookmarkStart w:id="0" w:name="_GoBack"/>
       <w:bookmarkEnd w:id="0"/>
-      <w:r>
-        <w:t>Clean stuff up.</w:t>
-      </w:r>
-    </w:p>
+    </w:p>
+    <w:p>
+      <w:pPr>
+        <w:pStyle w:val="NoSpacing"/>
+        <w:ind w:firstLine="720"/>
+      </w:pPr>
+      <w:r>
+        <w:rPr>
+          <w:b/>
+        </w:rPr>
+        <w:t>Repo</w:t>
+      </w:r>
+      <w:r>
+        <w:t xml:space="preserve">: </w:t>
+      </w:r>
+      <w:r>
+        <w:t>CSS-2_javascript-basics</w:t>
+      </w:r>
+    </w:p>
+    <w:p>
+      <w:pPr>
+        <w:pStyle w:val="NoSpacing"/>
+        <w:ind w:firstLine="720"/>
+      </w:pPr>
+      <w:r>
+        <w:tab/>
+      </w:r>
+      <w:r>
+        <w:rPr>
+          <w:b/>
+        </w:rPr>
+        <w:t>Branch</w:t>
+      </w:r>
+      <w:r>
+        <w:t>:</w:t>
+      </w:r>
+      <w:r>
+        <w:tab/>
+        <w:t>Master</w:t>
+      </w:r>
+    </w:p>
+    <w:p>
+      <w:pPr>
+        <w:pStyle w:val="NoSpacing"/>
+        <w:ind w:left="1440" w:firstLine="720"/>
+      </w:pPr>
+      <w:r>
+        <w:rPr>
+          <w:b/>
+        </w:rPr>
+        <w:t>Commit</w:t>
+      </w:r>
+      <w:r>
+        <w:t xml:space="preserve">: </w:t>
+      </w:r>
+      <w:r>
+        <w:t xml:space="preserve">Changed name of repo and updated work-log. Renamed previous repo to </w:t>
+      </w:r>
+      <w:r>
+        <w:t>CSS-2_javascript-basics_old</w:t>
+      </w:r>
+      <w:r>
+        <w:t xml:space="preserve"> with corresponding local directory path.</w:t>
+      </w:r>
+    </w:p>
+    <w:p>
+      <w:pPr>
+        <w:pStyle w:val="NoSpacing"/>
+        <w:ind w:left="1440" w:firstLine="720"/>
+      </w:pPr>
+      <w:r>
+        <w:rPr>
+          <w:b/>
+        </w:rPr>
+        <w:tab/>
+        <w:t>Note</w:t>
+      </w:r>
+      <w:r>
+        <w:t>:</w:t>
+      </w:r>
+    </w:p>
+    <w:p/>
     <w:p>
       <w:r>
         <w:br w:type="page"/>

</xml_diff>